<commit_message>
documentation update (big) todos, controls
</commit_message>
<xml_diff>
--- a/devlogs/cardgame design document.docx
+++ b/devlogs/cardgame design document.docx
@@ -204,7 +204,7 @@
       <w:pPr>
         <w:numPr>
           <w:ilvl w:val="0"/>
-          <w:numId w:val="1"/>
+          <w:numId w:val="2"/>
         </w:numPr>
         <w:ind w:left="720" w:hanging="360"/>
         <w:jc w:val="left"/>
@@ -229,7 +229,7 @@
       <w:pPr>
         <w:numPr>
           <w:ilvl w:val="1"/>
-          <w:numId w:val="1"/>
+          <w:numId w:val="2"/>
         </w:numPr>
         <w:ind w:left="1440" w:hanging="360"/>
         <w:jc w:val="left"/>
@@ -254,7 +254,7 @@
       <w:pPr>
         <w:numPr>
           <w:ilvl w:val="2"/>
-          <w:numId w:val="1"/>
+          <w:numId w:val="2"/>
         </w:numPr>
         <w:ind w:left="2160" w:hanging="360"/>
         <w:jc w:val="left"/>
@@ -279,7 +279,7 @@
       <w:pPr>
         <w:numPr>
           <w:ilvl w:val="1"/>
-          <w:numId w:val="1"/>
+          <w:numId w:val="2"/>
         </w:numPr>
         <w:ind w:left="1440" w:hanging="360"/>
         <w:jc w:val="left"/>
@@ -304,7 +304,7 @@
       <w:pPr>
         <w:numPr>
           <w:ilvl w:val="2"/>
-          <w:numId w:val="1"/>
+          <w:numId w:val="2"/>
         </w:numPr>
         <w:ind w:left="2160" w:hanging="360"/>
         <w:jc w:val="left"/>
@@ -322,14 +322,39 @@
           <w:szCs w:val="24"/>
           <w:rtl w:val="0"/>
         </w:rPr>
-        <w:t xml:space="preserve">Slow: only on your turn</w:t>
+        <w:t xml:space="preserve">only on your turn</w:t>
+      </w:r>
+    </w:p>
+    <w:p>
+      <w:pPr>
+        <w:numPr>
+          <w:ilvl w:val="1"/>
+          <w:numId w:val="2"/>
+        </w:numPr>
+        <w:ind w:left="1440" w:hanging="360"/>
+        <w:jc w:val="left"/>
+        <w:rPr>
+          <w:rFonts w:ascii="Times New Roman" w:cs="Times New Roman" w:eastAsia="Times New Roman" w:hAnsi="Times New Roman"/>
+          <w:sz w:val="24"/>
+          <w:szCs w:val="24"/>
+          <w:u w:val="none"/>
+        </w:rPr>
+      </w:pPr>
+      <w:r>
+        <w:rPr>
+          <w:rFonts w:ascii="Times New Roman" w:cs="Times New Roman" w:eastAsia="Times New Roman" w:hAnsi="Times New Roman"/>
+          <w:sz w:val="24"/>
+          <w:szCs w:val="24"/>
+          <w:rtl w:val="0"/>
+        </w:rPr>
+        <w:t xml:space="preserve">Keywords</w:t>
       </w:r>
     </w:p>
     <w:p>
       <w:pPr>
         <w:numPr>
           <w:ilvl w:val="2"/>
-          <w:numId w:val="1"/>
+          <w:numId w:val="2"/>
         </w:numPr>
         <w:ind w:left="2160" w:hanging="360"/>
         <w:jc w:val="left"/>
@@ -347,39 +372,14 @@
           <w:szCs w:val="24"/>
           <w:rtl w:val="0"/>
         </w:rPr>
-        <w:t xml:space="preserve">Quick: either player’s turn, in response to an action</w:t>
-      </w:r>
-    </w:p>
-    <w:p>
-      <w:pPr>
-        <w:numPr>
-          <w:ilvl w:val="1"/>
-          <w:numId w:val="1"/>
-        </w:numPr>
-        <w:ind w:left="1440" w:hanging="360"/>
-        <w:jc w:val="left"/>
-        <w:rPr>
-          <w:rFonts w:ascii="Times New Roman" w:cs="Times New Roman" w:eastAsia="Times New Roman" w:hAnsi="Times New Roman"/>
-          <w:sz w:val="24"/>
-          <w:szCs w:val="24"/>
-          <w:u w:val="none"/>
-        </w:rPr>
-      </w:pPr>
-      <w:r>
-        <w:rPr>
-          <w:rFonts w:ascii="Times New Roman" w:cs="Times New Roman" w:eastAsia="Times New Roman" w:hAnsi="Times New Roman"/>
-          <w:sz w:val="24"/>
-          <w:szCs w:val="24"/>
-          <w:rtl w:val="0"/>
-        </w:rPr>
-        <w:t xml:space="preserve">Face</w:t>
+        <w:t xml:space="preserve">Rush: can swing other creature/monster/minion turn it's played</w:t>
       </w:r>
     </w:p>
     <w:p>
       <w:pPr>
         <w:numPr>
           <w:ilvl w:val="2"/>
-          <w:numId w:val="1"/>
+          <w:numId w:val="2"/>
         </w:numPr>
         <w:ind w:left="2160" w:hanging="360"/>
         <w:jc w:val="left"/>
@@ -397,39 +397,14 @@
           <w:szCs w:val="24"/>
           <w:rtl w:val="0"/>
         </w:rPr>
-        <w:t xml:space="preserve">“Evolve” style mechanic: +x/+x and Rush on turn 4(?) for going 2nd player</w:t>
-      </w:r>
-    </w:p>
-    <w:p>
-      <w:pPr>
-        <w:numPr>
-          <w:ilvl w:val="1"/>
-          <w:numId w:val="1"/>
-        </w:numPr>
-        <w:ind w:left="1440" w:hanging="360"/>
-        <w:jc w:val="left"/>
-        <w:rPr>
-          <w:rFonts w:ascii="Times New Roman" w:cs="Times New Roman" w:eastAsia="Times New Roman" w:hAnsi="Times New Roman"/>
-          <w:sz w:val="24"/>
-          <w:szCs w:val="24"/>
-          <w:u w:val="none"/>
-        </w:rPr>
-      </w:pPr>
-      <w:r>
-        <w:rPr>
-          <w:rFonts w:ascii="Times New Roman" w:cs="Times New Roman" w:eastAsia="Times New Roman" w:hAnsi="Times New Roman"/>
-          <w:sz w:val="24"/>
-          <w:szCs w:val="24"/>
-          <w:rtl w:val="0"/>
-        </w:rPr>
-        <w:t xml:space="preserve">Keywords</w:t>
+        <w:t xml:space="preserve">+x/+y: gives x stats</w:t>
       </w:r>
     </w:p>
     <w:p>
       <w:pPr>
         <w:numPr>
           <w:ilvl w:val="2"/>
-          <w:numId w:val="1"/>
+          <w:numId w:val="2"/>
         </w:numPr>
         <w:ind w:left="2160" w:hanging="360"/>
         <w:jc w:val="left"/>
@@ -447,14 +422,14 @@
           <w:szCs w:val="24"/>
           <w:rtl w:val="0"/>
         </w:rPr>
-        <w:t xml:space="preserve">Rush: can swing other creature/monster/minion turn it's played</w:t>
+        <w:t xml:space="preserve">Capital: mana</w:t>
       </w:r>
     </w:p>
     <w:p>
       <w:pPr>
         <w:numPr>
           <w:ilvl w:val="2"/>
-          <w:numId w:val="1"/>
+          <w:numId w:val="2"/>
         </w:numPr>
         <w:ind w:left="2160" w:hanging="360"/>
         <w:jc w:val="left"/>
@@ -472,14 +447,39 @@
           <w:szCs w:val="24"/>
           <w:rtl w:val="0"/>
         </w:rPr>
-        <w:t xml:space="preserve">+x/+y: gives x stats</w:t>
+        <w:t xml:space="preserve">Reputation: health (of CEO?)</w:t>
+      </w:r>
+    </w:p>
+    <w:p>
+      <w:pPr>
+        <w:numPr>
+          <w:ilvl w:val="1"/>
+          <w:numId w:val="2"/>
+        </w:numPr>
+        <w:ind w:left="1440" w:hanging="360"/>
+        <w:jc w:val="left"/>
+        <w:rPr>
+          <w:rFonts w:ascii="Times New Roman" w:cs="Times New Roman" w:eastAsia="Times New Roman" w:hAnsi="Times New Roman"/>
+          <w:sz w:val="24"/>
+          <w:szCs w:val="24"/>
+          <w:u w:val="none"/>
+        </w:rPr>
+      </w:pPr>
+      <w:r>
+        <w:rPr>
+          <w:rFonts w:ascii="Times New Roman" w:cs="Times New Roman" w:eastAsia="Times New Roman" w:hAnsi="Times New Roman"/>
+          <w:sz w:val="24"/>
+          <w:szCs w:val="24"/>
+          <w:rtl w:val="0"/>
+        </w:rPr>
+        <w:t xml:space="preserve">AI</w:t>
       </w:r>
     </w:p>
     <w:p>
       <w:pPr>
         <w:numPr>
           <w:ilvl w:val="2"/>
-          <w:numId w:val="1"/>
+          <w:numId w:val="2"/>
         </w:numPr>
         <w:ind w:left="2160" w:hanging="360"/>
         <w:jc w:val="left"/>
@@ -497,16 +497,16 @@
           <w:szCs w:val="24"/>
           <w:rtl w:val="0"/>
         </w:rPr>
-        <w:t xml:space="preserve">Promotion: “evolve” mechanic</w:t>
-      </w:r>
-    </w:p>
-    <w:p>
-      <w:pPr>
-        <w:numPr>
-          <w:ilvl w:val="2"/>
-          <w:numId w:val="1"/>
-        </w:numPr>
-        <w:ind w:left="2160" w:hanging="360"/>
+        <w:t xml:space="preserve">Plays based on simple heuristic (total health of followers and self - total health of opponent followers and self = heuristic)</w:t>
+      </w:r>
+    </w:p>
+    <w:p>
+      <w:pPr>
+        <w:numPr>
+          <w:ilvl w:val="1"/>
+          <w:numId w:val="2"/>
+        </w:numPr>
+        <w:ind w:left="1440" w:hanging="360"/>
         <w:jc w:val="left"/>
         <w:rPr>
           <w:rFonts w:ascii="Times New Roman" w:cs="Times New Roman" w:eastAsia="Times New Roman" w:hAnsi="Times New Roman"/>
@@ -522,32 +522,7 @@
           <w:szCs w:val="24"/>
           <w:rtl w:val="0"/>
         </w:rPr>
-        <w:t xml:space="preserve">Capital: mana</w:t>
-      </w:r>
-    </w:p>
-    <w:p>
-      <w:pPr>
-        <w:numPr>
-          <w:ilvl w:val="2"/>
-          <w:numId w:val="1"/>
-        </w:numPr>
-        <w:ind w:left="2160" w:hanging="360"/>
-        <w:jc w:val="left"/>
-        <w:rPr>
-          <w:rFonts w:ascii="Times New Roman" w:cs="Times New Roman" w:eastAsia="Times New Roman" w:hAnsi="Times New Roman"/>
-          <w:sz w:val="24"/>
-          <w:szCs w:val="24"/>
-          <w:u w:val="none"/>
-        </w:rPr>
-      </w:pPr>
-      <w:r>
-        <w:rPr>
-          <w:rFonts w:ascii="Times New Roman" w:cs="Times New Roman" w:eastAsia="Times New Roman" w:hAnsi="Times New Roman"/>
-          <w:sz w:val="24"/>
-          <w:szCs w:val="24"/>
-          <w:rtl w:val="0"/>
-        </w:rPr>
-        <w:t xml:space="preserve">Reputation: health (of CEO?)</w:t>
+        <w:t xml:space="preserve">Draft cards between games</w:t>
       </w:r>
     </w:p>
     <w:p>
@@ -708,7 +683,762 @@
           <w:szCs w:val="24"/>
           <w:rtl w:val="0"/>
         </w:rPr>
-        <w:t xml:space="preserve">Player is CEO of their company, tutorials can have lines like “attack the enemy CEO and reduce their Reputation to zero”</w:t>
+        <w:t xml:space="preserve">Player is CEO of their company, tutorials/play guide can have lines like “attack the enemy CEO and reduce their Reputation to zero”</w:t>
+      </w:r>
+    </w:p>
+    <w:p>
+      <w:pPr>
+        <w:rPr>
+          <w:rFonts w:ascii="Times New Roman" w:cs="Times New Roman" w:eastAsia="Times New Roman" w:hAnsi="Times New Roman"/>
+          <w:sz w:val="24"/>
+          <w:szCs w:val="24"/>
+        </w:rPr>
+      </w:pPr>
+      <w:r>
+        <w:rPr>
+          <w:rtl w:val="0"/>
+        </w:rPr>
+      </w:r>
+    </w:p>
+    <w:p>
+      <w:pPr>
+        <w:rPr>
+          <w:rFonts w:ascii="Times New Roman" w:cs="Times New Roman" w:eastAsia="Times New Roman" w:hAnsi="Times New Roman"/>
+          <w:sz w:val="36"/>
+          <w:szCs w:val="36"/>
+          <w:u w:val="single"/>
+        </w:rPr>
+      </w:pPr>
+      <w:r>
+        <w:rPr>
+          <w:rFonts w:ascii="Times New Roman" w:cs="Times New Roman" w:eastAsia="Times New Roman" w:hAnsi="Times New Roman"/>
+          <w:sz w:val="36"/>
+          <w:szCs w:val="36"/>
+          <w:u w:val="single"/>
+          <w:rtl w:val="0"/>
+        </w:rPr>
+        <w:t xml:space="preserve">Controls</w:t>
+      </w:r>
+    </w:p>
+    <w:p>
+      <w:pPr>
+        <w:rPr>
+          <w:rFonts w:ascii="Times New Roman" w:cs="Times New Roman" w:eastAsia="Times New Roman" w:hAnsi="Times New Roman"/>
+          <w:sz w:val="24"/>
+          <w:szCs w:val="24"/>
+        </w:rPr>
+      </w:pPr>
+      <w:r>
+        <w:rPr>
+          <w:rFonts w:ascii="Times New Roman" w:cs="Times New Roman" w:eastAsia="Times New Roman" w:hAnsi="Times New Roman"/>
+          <w:sz w:val="24"/>
+          <w:szCs w:val="24"/>
+          <w:rtl w:val="0"/>
+        </w:rPr>
+        <w:t xml:space="preserve">Click and drag cards from hand to the game board to play them.</w:t>
+      </w:r>
+    </w:p>
+    <w:p>
+      <w:pPr>
+        <w:rPr>
+          <w:rFonts w:ascii="Times New Roman" w:cs="Times New Roman" w:eastAsia="Times New Roman" w:hAnsi="Times New Roman"/>
+          <w:sz w:val="24"/>
+          <w:szCs w:val="24"/>
+        </w:rPr>
+      </w:pPr>
+      <w:r>
+        <w:rPr>
+          <w:rFonts w:ascii="Times New Roman" w:cs="Times New Roman" w:eastAsia="Times New Roman" w:hAnsi="Times New Roman"/>
+          <w:sz w:val="24"/>
+          <w:szCs w:val="24"/>
+          <w:rtl w:val="0"/>
+        </w:rPr>
+        <w:t xml:space="preserve">Click and drag followers onto other followers or your opponent to attack.</w:t>
+      </w:r>
+    </w:p>
+    <w:p>
+      <w:pPr>
+        <w:rPr>
+          <w:rFonts w:ascii="Times New Roman" w:cs="Times New Roman" w:eastAsia="Times New Roman" w:hAnsi="Times New Roman"/>
+          <w:sz w:val="24"/>
+          <w:szCs w:val="24"/>
+        </w:rPr>
+      </w:pPr>
+      <w:r>
+        <w:br w:type="page"/>
+      </w:r>
+      <w:r>
+        <w:rPr>
+          <w:rtl w:val="0"/>
+        </w:rPr>
+      </w:r>
+    </w:p>
+    <w:p>
+      <w:pPr>
+        <w:rPr>
+          <w:rFonts w:ascii="Times New Roman" w:cs="Times New Roman" w:eastAsia="Times New Roman" w:hAnsi="Times New Roman"/>
+          <w:sz w:val="36"/>
+          <w:szCs w:val="36"/>
+          <w:u w:val="single"/>
+        </w:rPr>
+      </w:pPr>
+      <w:r>
+        <w:rPr>
+          <w:rFonts w:ascii="Times New Roman" w:cs="Times New Roman" w:eastAsia="Times New Roman" w:hAnsi="Times New Roman"/>
+          <w:sz w:val="36"/>
+          <w:szCs w:val="36"/>
+          <w:u w:val="single"/>
+          <w:rtl w:val="0"/>
+        </w:rPr>
+        <w:t xml:space="preserve">Tasks</w:t>
+      </w:r>
+    </w:p>
+    <w:p>
+      <w:pPr>
+        <w:numPr>
+          <w:ilvl w:val="0"/>
+          <w:numId w:val="1"/>
+        </w:numPr>
+        <w:ind w:left="720" w:hanging="360"/>
+        <w:rPr>
+          <w:rFonts w:ascii="Times New Roman" w:cs="Times New Roman" w:eastAsia="Times New Roman" w:hAnsi="Times New Roman"/>
+          <w:sz w:val="24"/>
+          <w:szCs w:val="24"/>
+          <w:u w:val="none"/>
+        </w:rPr>
+      </w:pPr>
+      <w:r>
+        <w:rPr>
+          <w:rFonts w:ascii="Times New Roman" w:cs="Times New Roman" w:eastAsia="Times New Roman" w:hAnsi="Times New Roman"/>
+          <w:sz w:val="24"/>
+          <w:szCs w:val="24"/>
+          <w:rtl w:val="0"/>
+        </w:rPr>
+        <w:t xml:space="preserve">Prototypes -Completed</w:t>
+      </w:r>
+    </w:p>
+    <w:p>
+      <w:pPr>
+        <w:numPr>
+          <w:ilvl w:val="1"/>
+          <w:numId w:val="1"/>
+        </w:numPr>
+        <w:ind w:left="1440" w:hanging="360"/>
+        <w:rPr>
+          <w:rFonts w:ascii="Times New Roman" w:cs="Times New Roman" w:eastAsia="Times New Roman" w:hAnsi="Times New Roman"/>
+          <w:sz w:val="24"/>
+          <w:szCs w:val="24"/>
+          <w:u w:val="none"/>
+        </w:rPr>
+      </w:pPr>
+      <w:r>
+        <w:rPr>
+          <w:rFonts w:ascii="Times New Roman" w:cs="Times New Roman" w:eastAsia="Times New Roman" w:hAnsi="Times New Roman"/>
+          <w:sz w:val="24"/>
+          <w:szCs w:val="24"/>
+          <w:rtl w:val="0"/>
+        </w:rPr>
+        <w:t xml:space="preserve">Follower -Completed</w:t>
+      </w:r>
+    </w:p>
+    <w:p>
+      <w:pPr>
+        <w:numPr>
+          <w:ilvl w:val="1"/>
+          <w:numId w:val="1"/>
+        </w:numPr>
+        <w:ind w:left="1440" w:hanging="360"/>
+        <w:rPr>
+          <w:rFonts w:ascii="Times New Roman" w:cs="Times New Roman" w:eastAsia="Times New Roman" w:hAnsi="Times New Roman"/>
+          <w:sz w:val="24"/>
+          <w:szCs w:val="24"/>
+          <w:u w:val="none"/>
+        </w:rPr>
+      </w:pPr>
+      <w:r>
+        <w:rPr>
+          <w:rFonts w:ascii="Times New Roman" w:cs="Times New Roman" w:eastAsia="Times New Roman" w:hAnsi="Times New Roman"/>
+          <w:sz w:val="24"/>
+          <w:szCs w:val="24"/>
+          <w:rtl w:val="0"/>
+        </w:rPr>
+        <w:t xml:space="preserve">Spell -Completed</w:t>
+      </w:r>
+    </w:p>
+    <w:p>
+      <w:pPr>
+        <w:numPr>
+          <w:ilvl w:val="0"/>
+          <w:numId w:val="1"/>
+        </w:numPr>
+        <w:ind w:left="720" w:hanging="360"/>
+        <w:rPr>
+          <w:rFonts w:ascii="Times New Roman" w:cs="Times New Roman" w:eastAsia="Times New Roman" w:hAnsi="Times New Roman"/>
+          <w:sz w:val="24"/>
+          <w:szCs w:val="24"/>
+          <w:u w:val="none"/>
+        </w:rPr>
+      </w:pPr>
+      <w:r>
+        <w:rPr>
+          <w:rFonts w:ascii="Times New Roman" w:cs="Times New Roman" w:eastAsia="Times New Roman" w:hAnsi="Times New Roman"/>
+          <w:sz w:val="24"/>
+          <w:szCs w:val="24"/>
+          <w:rtl w:val="0"/>
+        </w:rPr>
+        <w:t xml:space="preserve">Hand Controller -Completed</w:t>
+      </w:r>
+    </w:p>
+    <w:p>
+      <w:pPr>
+        <w:numPr>
+          <w:ilvl w:val="1"/>
+          <w:numId w:val="1"/>
+        </w:numPr>
+        <w:ind w:left="1440" w:hanging="360"/>
+        <w:rPr>
+          <w:rFonts w:ascii="Times New Roman" w:cs="Times New Roman" w:eastAsia="Times New Roman" w:hAnsi="Times New Roman"/>
+          <w:sz w:val="24"/>
+          <w:szCs w:val="24"/>
+          <w:u w:val="none"/>
+        </w:rPr>
+      </w:pPr>
+      <w:r>
+        <w:rPr>
+          <w:rFonts w:ascii="Times New Roman" w:cs="Times New Roman" w:eastAsia="Times New Roman" w:hAnsi="Times New Roman"/>
+          <w:sz w:val="24"/>
+          <w:szCs w:val="24"/>
+          <w:rtl w:val="0"/>
+        </w:rPr>
+        <w:t xml:space="preserve">Draw -Completed</w:t>
+      </w:r>
+    </w:p>
+    <w:p>
+      <w:pPr>
+        <w:numPr>
+          <w:ilvl w:val="2"/>
+          <w:numId w:val="1"/>
+        </w:numPr>
+        <w:ind w:left="2160" w:hanging="360"/>
+        <w:rPr>
+          <w:rFonts w:ascii="Times New Roman" w:cs="Times New Roman" w:eastAsia="Times New Roman" w:hAnsi="Times New Roman"/>
+          <w:sz w:val="24"/>
+          <w:szCs w:val="24"/>
+          <w:u w:val="none"/>
+        </w:rPr>
+      </w:pPr>
+      <w:r>
+        <w:rPr>
+          <w:rFonts w:ascii="Times New Roman" w:cs="Times New Roman" w:eastAsia="Times New Roman" w:hAnsi="Times New Roman"/>
+          <w:sz w:val="24"/>
+          <w:szCs w:val="24"/>
+          <w:rtl w:val="0"/>
+        </w:rPr>
+        <w:t xml:space="preserve">Parse card type -Completed</w:t>
+      </w:r>
+    </w:p>
+    <w:p>
+      <w:pPr>
+        <w:numPr>
+          <w:ilvl w:val="2"/>
+          <w:numId w:val="1"/>
+        </w:numPr>
+        <w:ind w:left="2160" w:hanging="360"/>
+        <w:rPr>
+          <w:rFonts w:ascii="Times New Roman" w:cs="Times New Roman" w:eastAsia="Times New Roman" w:hAnsi="Times New Roman"/>
+          <w:sz w:val="24"/>
+          <w:szCs w:val="24"/>
+          <w:u w:val="none"/>
+        </w:rPr>
+      </w:pPr>
+      <w:r>
+        <w:rPr>
+          <w:rFonts w:ascii="Times New Roman" w:cs="Times New Roman" w:eastAsia="Times New Roman" w:hAnsi="Times New Roman"/>
+          <w:sz w:val="24"/>
+          <w:szCs w:val="24"/>
+          <w:rtl w:val="0"/>
+        </w:rPr>
+        <w:t xml:space="preserve">Use prototype to create card -Completed</w:t>
+      </w:r>
+    </w:p>
+    <w:p>
+      <w:pPr>
+        <w:numPr>
+          <w:ilvl w:val="1"/>
+          <w:numId w:val="1"/>
+        </w:numPr>
+        <w:ind w:left="1440" w:hanging="360"/>
+        <w:rPr>
+          <w:rFonts w:ascii="Times New Roman" w:cs="Times New Roman" w:eastAsia="Times New Roman" w:hAnsi="Times New Roman"/>
+          <w:sz w:val="24"/>
+          <w:szCs w:val="24"/>
+          <w:u w:val="none"/>
+        </w:rPr>
+      </w:pPr>
+      <w:r>
+        <w:rPr>
+          <w:rFonts w:ascii="Times New Roman" w:cs="Times New Roman" w:eastAsia="Times New Roman" w:hAnsi="Times New Roman"/>
+          <w:sz w:val="24"/>
+          <w:szCs w:val="24"/>
+          <w:rtl w:val="0"/>
+        </w:rPr>
+        <w:t xml:space="preserve">Rearrange -Completed</w:t>
+      </w:r>
+    </w:p>
+    <w:p>
+      <w:pPr>
+        <w:numPr>
+          <w:ilvl w:val="1"/>
+          <w:numId w:val="1"/>
+        </w:numPr>
+        <w:ind w:left="1440" w:hanging="360"/>
+        <w:rPr>
+          <w:rFonts w:ascii="Times New Roman" w:cs="Times New Roman" w:eastAsia="Times New Roman" w:hAnsi="Times New Roman"/>
+          <w:sz w:val="24"/>
+          <w:szCs w:val="24"/>
+          <w:u w:val="none"/>
+        </w:rPr>
+      </w:pPr>
+      <w:r>
+        <w:rPr>
+          <w:rFonts w:ascii="Times New Roman" w:cs="Times New Roman" w:eastAsia="Times New Roman" w:hAnsi="Times New Roman"/>
+          <w:sz w:val="24"/>
+          <w:szCs w:val="24"/>
+          <w:rtl w:val="0"/>
+        </w:rPr>
+        <w:t xml:space="preserve">Mana -Completed</w:t>
+      </w:r>
+    </w:p>
+    <w:p>
+      <w:pPr>
+        <w:numPr>
+          <w:ilvl w:val="1"/>
+          <w:numId w:val="1"/>
+        </w:numPr>
+        <w:ind w:left="1440" w:hanging="360"/>
+        <w:rPr>
+          <w:rFonts w:ascii="Times New Roman" w:cs="Times New Roman" w:eastAsia="Times New Roman" w:hAnsi="Times New Roman"/>
+          <w:sz w:val="24"/>
+          <w:szCs w:val="24"/>
+          <w:u w:val="none"/>
+        </w:rPr>
+      </w:pPr>
+      <w:r>
+        <w:rPr>
+          <w:rFonts w:ascii="Times New Roman" w:cs="Times New Roman" w:eastAsia="Times New Roman" w:hAnsi="Times New Roman"/>
+          <w:sz w:val="24"/>
+          <w:szCs w:val="24"/>
+          <w:rtl w:val="0"/>
+        </w:rPr>
+        <w:t xml:space="preserve">Deck -Completed</w:t>
+      </w:r>
+    </w:p>
+    <w:p>
+      <w:pPr>
+        <w:numPr>
+          <w:ilvl w:val="1"/>
+          <w:numId w:val="1"/>
+        </w:numPr>
+        <w:ind w:left="1440" w:hanging="360"/>
+        <w:rPr>
+          <w:rFonts w:ascii="Times New Roman" w:cs="Times New Roman" w:eastAsia="Times New Roman" w:hAnsi="Times New Roman"/>
+          <w:sz w:val="24"/>
+          <w:szCs w:val="24"/>
+          <w:u w:val="none"/>
+        </w:rPr>
+      </w:pPr>
+      <w:r>
+        <w:rPr>
+          <w:rFonts w:ascii="Times New Roman" w:cs="Times New Roman" w:eastAsia="Times New Roman" w:hAnsi="Times New Roman"/>
+          <w:sz w:val="24"/>
+          <w:szCs w:val="24"/>
+          <w:rtl w:val="0"/>
+        </w:rPr>
+        <w:t xml:space="preserve">Face -TODO</w:t>
+      </w:r>
+    </w:p>
+    <w:p>
+      <w:pPr>
+        <w:numPr>
+          <w:ilvl w:val="0"/>
+          <w:numId w:val="1"/>
+        </w:numPr>
+        <w:ind w:left="720" w:hanging="360"/>
+        <w:rPr>
+          <w:rFonts w:ascii="Times New Roman" w:cs="Times New Roman" w:eastAsia="Times New Roman" w:hAnsi="Times New Roman"/>
+          <w:sz w:val="24"/>
+          <w:szCs w:val="24"/>
+          <w:u w:val="none"/>
+        </w:rPr>
+      </w:pPr>
+      <w:r>
+        <w:rPr>
+          <w:rFonts w:ascii="Times New Roman" w:cs="Times New Roman" w:eastAsia="Times New Roman" w:hAnsi="Times New Roman"/>
+          <w:sz w:val="24"/>
+          <w:szCs w:val="24"/>
+          <w:rtl w:val="0"/>
+        </w:rPr>
+        <w:t xml:space="preserve">Card Dragging -Completed</w:t>
+      </w:r>
+    </w:p>
+    <w:p>
+      <w:pPr>
+        <w:numPr>
+          <w:ilvl w:val="1"/>
+          <w:numId w:val="1"/>
+        </w:numPr>
+        <w:ind w:left="1440" w:hanging="360"/>
+        <w:rPr>
+          <w:rFonts w:ascii="Times New Roman" w:cs="Times New Roman" w:eastAsia="Times New Roman" w:hAnsi="Times New Roman"/>
+          <w:sz w:val="24"/>
+          <w:szCs w:val="24"/>
+          <w:u w:val="none"/>
+        </w:rPr>
+      </w:pPr>
+      <w:r>
+        <w:rPr>
+          <w:rFonts w:ascii="Times New Roman" w:cs="Times New Roman" w:eastAsia="Times New Roman" w:hAnsi="Times New Roman"/>
+          <w:sz w:val="24"/>
+          <w:szCs w:val="24"/>
+          <w:rtl w:val="0"/>
+        </w:rPr>
+        <w:t xml:space="preserve">To self -Completed</w:t>
+      </w:r>
+    </w:p>
+    <w:p>
+      <w:pPr>
+        <w:numPr>
+          <w:ilvl w:val="1"/>
+          <w:numId w:val="1"/>
+        </w:numPr>
+        <w:ind w:left="1440" w:hanging="360"/>
+        <w:rPr>
+          <w:rFonts w:ascii="Times New Roman" w:cs="Times New Roman" w:eastAsia="Times New Roman" w:hAnsi="Times New Roman"/>
+          <w:sz w:val="24"/>
+          <w:szCs w:val="24"/>
+          <w:u w:val="none"/>
+        </w:rPr>
+      </w:pPr>
+      <w:r>
+        <w:rPr>
+          <w:rFonts w:ascii="Times New Roman" w:cs="Times New Roman" w:eastAsia="Times New Roman" w:hAnsi="Times New Roman"/>
+          <w:sz w:val="24"/>
+          <w:szCs w:val="24"/>
+          <w:rtl w:val="0"/>
+        </w:rPr>
+        <w:t xml:space="preserve">To board -Completed</w:t>
+      </w:r>
+    </w:p>
+    <w:p>
+      <w:pPr>
+        <w:numPr>
+          <w:ilvl w:val="0"/>
+          <w:numId w:val="1"/>
+        </w:numPr>
+        <w:ind w:left="720" w:hanging="360"/>
+        <w:rPr>
+          <w:rFonts w:ascii="Times New Roman" w:cs="Times New Roman" w:eastAsia="Times New Roman" w:hAnsi="Times New Roman"/>
+          <w:sz w:val="24"/>
+          <w:szCs w:val="24"/>
+          <w:u w:val="none"/>
+        </w:rPr>
+      </w:pPr>
+      <w:r>
+        <w:rPr>
+          <w:rFonts w:ascii="Times New Roman" w:cs="Times New Roman" w:eastAsia="Times New Roman" w:hAnsi="Times New Roman"/>
+          <w:sz w:val="24"/>
+          <w:szCs w:val="24"/>
+          <w:rtl w:val="0"/>
+        </w:rPr>
+        <w:t xml:space="preserve">Gameboard</w:t>
+      </w:r>
+    </w:p>
+    <w:p>
+      <w:pPr>
+        <w:numPr>
+          <w:ilvl w:val="1"/>
+          <w:numId w:val="1"/>
+        </w:numPr>
+        <w:ind w:left="1440" w:hanging="360"/>
+        <w:rPr>
+          <w:rFonts w:ascii="Times New Roman" w:cs="Times New Roman" w:eastAsia="Times New Roman" w:hAnsi="Times New Roman"/>
+          <w:sz w:val="24"/>
+          <w:szCs w:val="24"/>
+          <w:u w:val="none"/>
+        </w:rPr>
+      </w:pPr>
+      <w:r>
+        <w:rPr>
+          <w:rFonts w:ascii="Times New Roman" w:cs="Times New Roman" w:eastAsia="Times New Roman" w:hAnsi="Times New Roman"/>
+          <w:sz w:val="24"/>
+          <w:szCs w:val="24"/>
+          <w:rtl w:val="0"/>
+        </w:rPr>
+        <w:t xml:space="preserve">Holds followers -Completed</w:t>
+      </w:r>
+    </w:p>
+    <w:p>
+      <w:pPr>
+        <w:numPr>
+          <w:ilvl w:val="1"/>
+          <w:numId w:val="1"/>
+        </w:numPr>
+        <w:ind w:left="1440" w:hanging="360"/>
+        <w:rPr>
+          <w:rFonts w:ascii="Times New Roman" w:cs="Times New Roman" w:eastAsia="Times New Roman" w:hAnsi="Times New Roman"/>
+          <w:sz w:val="24"/>
+          <w:szCs w:val="24"/>
+          <w:u w:val="none"/>
+        </w:rPr>
+      </w:pPr>
+      <w:r>
+        <w:rPr>
+          <w:rFonts w:ascii="Times New Roman" w:cs="Times New Roman" w:eastAsia="Times New Roman" w:hAnsi="Times New Roman"/>
+          <w:sz w:val="24"/>
+          <w:szCs w:val="24"/>
+          <w:rtl w:val="0"/>
+        </w:rPr>
+        <w:t xml:space="preserve">Rearrange -Completed</w:t>
+      </w:r>
+    </w:p>
+    <w:p>
+      <w:pPr>
+        <w:numPr>
+          <w:ilvl w:val="1"/>
+          <w:numId w:val="1"/>
+        </w:numPr>
+        <w:ind w:left="1440" w:hanging="360"/>
+        <w:rPr>
+          <w:rFonts w:ascii="Times New Roman" w:cs="Times New Roman" w:eastAsia="Times New Roman" w:hAnsi="Times New Roman"/>
+          <w:sz w:val="24"/>
+          <w:szCs w:val="24"/>
+          <w:u w:val="none"/>
+        </w:rPr>
+      </w:pPr>
+      <w:r>
+        <w:rPr>
+          <w:rFonts w:ascii="Times New Roman" w:cs="Times New Roman" w:eastAsia="Times New Roman" w:hAnsi="Times New Roman"/>
+          <w:sz w:val="24"/>
+          <w:szCs w:val="24"/>
+          <w:rtl w:val="0"/>
+        </w:rPr>
+        <w:t xml:space="preserve">Followers can hit each other and face -TODO</w:t>
+      </w:r>
+    </w:p>
+    <w:p>
+      <w:pPr>
+        <w:numPr>
+          <w:ilvl w:val="0"/>
+          <w:numId w:val="1"/>
+        </w:numPr>
+        <w:ind w:left="720" w:hanging="360"/>
+        <w:rPr>
+          <w:rFonts w:ascii="Times New Roman" w:cs="Times New Roman" w:eastAsia="Times New Roman" w:hAnsi="Times New Roman"/>
+          <w:sz w:val="24"/>
+          <w:szCs w:val="24"/>
+          <w:u w:val="none"/>
+        </w:rPr>
+      </w:pPr>
+      <w:r>
+        <w:rPr>
+          <w:rFonts w:ascii="Times New Roman" w:cs="Times New Roman" w:eastAsia="Times New Roman" w:hAnsi="Times New Roman"/>
+          <w:sz w:val="24"/>
+          <w:szCs w:val="24"/>
+          <w:rtl w:val="0"/>
+        </w:rPr>
+        <w:t xml:space="preserve">Enemy AI</w:t>
+      </w:r>
+    </w:p>
+    <w:p>
+      <w:pPr>
+        <w:numPr>
+          <w:ilvl w:val="1"/>
+          <w:numId w:val="1"/>
+        </w:numPr>
+        <w:ind w:left="1440" w:hanging="360"/>
+        <w:rPr>
+          <w:rFonts w:ascii="Times New Roman" w:cs="Times New Roman" w:eastAsia="Times New Roman" w:hAnsi="Times New Roman"/>
+          <w:sz w:val="24"/>
+          <w:szCs w:val="24"/>
+          <w:u w:val="none"/>
+        </w:rPr>
+      </w:pPr>
+      <w:r>
+        <w:rPr>
+          <w:rFonts w:ascii="Times New Roman" w:cs="Times New Roman" w:eastAsia="Times New Roman" w:hAnsi="Times New Roman"/>
+          <w:sz w:val="24"/>
+          <w:szCs w:val="24"/>
+          <w:rtl w:val="0"/>
+        </w:rPr>
+        <w:t xml:space="preserve">Hand -TODO</w:t>
+      </w:r>
+    </w:p>
+    <w:p>
+      <w:pPr>
+        <w:numPr>
+          <w:ilvl w:val="1"/>
+          <w:numId w:val="1"/>
+        </w:numPr>
+        <w:ind w:left="1440" w:hanging="360"/>
+        <w:rPr>
+          <w:rFonts w:ascii="Times New Roman" w:cs="Times New Roman" w:eastAsia="Times New Roman" w:hAnsi="Times New Roman"/>
+          <w:sz w:val="24"/>
+          <w:szCs w:val="24"/>
+          <w:u w:val="none"/>
+        </w:rPr>
+      </w:pPr>
+      <w:r>
+        <w:rPr>
+          <w:rFonts w:ascii="Times New Roman" w:cs="Times New Roman" w:eastAsia="Times New Roman" w:hAnsi="Times New Roman"/>
+          <w:sz w:val="24"/>
+          <w:szCs w:val="24"/>
+          <w:rtl w:val="0"/>
+        </w:rPr>
+        <w:t xml:space="preserve">Plays actions -TODO</w:t>
+      </w:r>
+    </w:p>
+    <w:p>
+      <w:pPr>
+        <w:numPr>
+          <w:ilvl w:val="1"/>
+          <w:numId w:val="1"/>
+        </w:numPr>
+        <w:ind w:left="1440" w:hanging="360"/>
+        <w:rPr>
+          <w:rFonts w:ascii="Times New Roman" w:cs="Times New Roman" w:eastAsia="Times New Roman" w:hAnsi="Times New Roman"/>
+          <w:sz w:val="24"/>
+          <w:szCs w:val="24"/>
+          <w:u w:val="none"/>
+        </w:rPr>
+      </w:pPr>
+      <w:r>
+        <w:rPr>
+          <w:rFonts w:ascii="Times New Roman" w:cs="Times New Roman" w:eastAsia="Times New Roman" w:hAnsi="Times New Roman"/>
+          <w:sz w:val="24"/>
+          <w:szCs w:val="24"/>
+          <w:rtl w:val="0"/>
+        </w:rPr>
+        <w:t xml:space="preserve">Heuristic for “best” action -TODO</w:t>
+      </w:r>
+    </w:p>
+    <w:p>
+      <w:pPr>
+        <w:numPr>
+          <w:ilvl w:val="0"/>
+          <w:numId w:val="1"/>
+        </w:numPr>
+        <w:ind w:left="720" w:hanging="360"/>
+        <w:rPr>
+          <w:rFonts w:ascii="Times New Roman" w:cs="Times New Roman" w:eastAsia="Times New Roman" w:hAnsi="Times New Roman"/>
+          <w:sz w:val="24"/>
+          <w:szCs w:val="24"/>
+          <w:u w:val="none"/>
+        </w:rPr>
+      </w:pPr>
+      <w:r>
+        <w:rPr>
+          <w:rFonts w:ascii="Times New Roman" w:cs="Times New Roman" w:eastAsia="Times New Roman" w:hAnsi="Times New Roman"/>
+          <w:sz w:val="24"/>
+          <w:szCs w:val="24"/>
+          <w:rtl w:val="0"/>
+        </w:rPr>
+        <w:t xml:space="preserve">Gameplay</w:t>
+      </w:r>
+    </w:p>
+    <w:p>
+      <w:pPr>
+        <w:numPr>
+          <w:ilvl w:val="1"/>
+          <w:numId w:val="1"/>
+        </w:numPr>
+        <w:ind w:left="1440" w:hanging="360"/>
+        <w:rPr>
+          <w:rFonts w:ascii="Times New Roman" w:cs="Times New Roman" w:eastAsia="Times New Roman" w:hAnsi="Times New Roman"/>
+          <w:sz w:val="24"/>
+          <w:szCs w:val="24"/>
+          <w:u w:val="none"/>
+        </w:rPr>
+      </w:pPr>
+      <w:r>
+        <w:rPr>
+          <w:rFonts w:ascii="Times New Roman" w:cs="Times New Roman" w:eastAsia="Times New Roman" w:hAnsi="Times New Roman"/>
+          <w:sz w:val="24"/>
+          <w:szCs w:val="24"/>
+          <w:rtl w:val="0"/>
+        </w:rPr>
+        <w:t xml:space="preserve">Game Loop -TODO</w:t>
+      </w:r>
+    </w:p>
+    <w:p>
+      <w:pPr>
+        <w:numPr>
+          <w:ilvl w:val="1"/>
+          <w:numId w:val="1"/>
+        </w:numPr>
+        <w:ind w:left="1440" w:hanging="360"/>
+        <w:rPr>
+          <w:rFonts w:ascii="Times New Roman" w:cs="Times New Roman" w:eastAsia="Times New Roman" w:hAnsi="Times New Roman"/>
+          <w:sz w:val="24"/>
+          <w:szCs w:val="24"/>
+          <w:u w:val="none"/>
+        </w:rPr>
+      </w:pPr>
+      <w:r>
+        <w:rPr>
+          <w:rFonts w:ascii="Times New Roman" w:cs="Times New Roman" w:eastAsia="Times New Roman" w:hAnsi="Times New Roman"/>
+          <w:sz w:val="24"/>
+          <w:szCs w:val="24"/>
+          <w:rtl w:val="0"/>
+        </w:rPr>
+        <w:t xml:space="preserve">Make many cards -TODO</w:t>
+      </w:r>
+    </w:p>
+    <w:p>
+      <w:pPr>
+        <w:numPr>
+          <w:ilvl w:val="2"/>
+          <w:numId w:val="1"/>
+        </w:numPr>
+        <w:ind w:left="2160" w:hanging="360"/>
+        <w:rPr>
+          <w:rFonts w:ascii="Times New Roman" w:cs="Times New Roman" w:eastAsia="Times New Roman" w:hAnsi="Times New Roman"/>
+          <w:sz w:val="24"/>
+          <w:szCs w:val="24"/>
+          <w:u w:val="none"/>
+        </w:rPr>
+      </w:pPr>
+      <w:r>
+        <w:rPr>
+          <w:rFonts w:ascii="Times New Roman" w:cs="Times New Roman" w:eastAsia="Times New Roman" w:hAnsi="Times New Roman"/>
+          <w:sz w:val="24"/>
+          <w:szCs w:val="24"/>
+          <w:rtl w:val="0"/>
+        </w:rPr>
+        <w:t xml:space="preserve">Script these cards -TODO</w:t>
+      </w:r>
+    </w:p>
+    <w:p>
+      <w:pPr>
+        <w:numPr>
+          <w:ilvl w:val="1"/>
+          <w:numId w:val="1"/>
+        </w:numPr>
+        <w:ind w:left="1440" w:hanging="360"/>
+        <w:rPr>
+          <w:rFonts w:ascii="Times New Roman" w:cs="Times New Roman" w:eastAsia="Times New Roman" w:hAnsi="Times New Roman"/>
+          <w:sz w:val="24"/>
+          <w:szCs w:val="24"/>
+          <w:u w:val="none"/>
+        </w:rPr>
+      </w:pPr>
+      <w:r>
+        <w:rPr>
+          <w:rFonts w:ascii="Times New Roman" w:cs="Times New Roman" w:eastAsia="Times New Roman" w:hAnsi="Times New Roman"/>
+          <w:sz w:val="24"/>
+          <w:szCs w:val="24"/>
+          <w:rtl w:val="0"/>
+        </w:rPr>
+        <w:t xml:space="preserve">Add progression/draft between games -TODO</w:t>
       </w:r>
     </w:p>
     <w:sectPr>
@@ -725,6 +1455,116 @@
   <w:abstractNum w:abstractNumId="1">
     <w:lvl w:ilvl="0">
       <w:start w:val="1"/>
+      <w:numFmt w:val="bullet"/>
+      <w:lvlText w:val="●"/>
+      <w:lvlJc w:val="left"/>
+      <w:pPr>
+        <w:ind w:left="720" w:hanging="360"/>
+      </w:pPr>
+      <w:rPr>
+        <w:u w:val="none"/>
+      </w:rPr>
+    </w:lvl>
+    <w:lvl w:ilvl="1">
+      <w:start w:val="1"/>
+      <w:numFmt w:val="bullet"/>
+      <w:lvlText w:val="○"/>
+      <w:lvlJc w:val="left"/>
+      <w:pPr>
+        <w:ind w:left="1440" w:hanging="360"/>
+      </w:pPr>
+      <w:rPr>
+        <w:u w:val="none"/>
+      </w:rPr>
+    </w:lvl>
+    <w:lvl w:ilvl="2">
+      <w:start w:val="1"/>
+      <w:numFmt w:val="bullet"/>
+      <w:lvlText w:val="■"/>
+      <w:lvlJc w:val="left"/>
+      <w:pPr>
+        <w:ind w:left="2160" w:hanging="360"/>
+      </w:pPr>
+      <w:rPr>
+        <w:u w:val="none"/>
+      </w:rPr>
+    </w:lvl>
+    <w:lvl w:ilvl="3">
+      <w:start w:val="1"/>
+      <w:numFmt w:val="bullet"/>
+      <w:lvlText w:val="●"/>
+      <w:lvlJc w:val="left"/>
+      <w:pPr>
+        <w:ind w:left="2880" w:hanging="360"/>
+      </w:pPr>
+      <w:rPr>
+        <w:u w:val="none"/>
+      </w:rPr>
+    </w:lvl>
+    <w:lvl w:ilvl="4">
+      <w:start w:val="1"/>
+      <w:numFmt w:val="bullet"/>
+      <w:lvlText w:val="○"/>
+      <w:lvlJc w:val="left"/>
+      <w:pPr>
+        <w:ind w:left="3600" w:hanging="360"/>
+      </w:pPr>
+      <w:rPr>
+        <w:u w:val="none"/>
+      </w:rPr>
+    </w:lvl>
+    <w:lvl w:ilvl="5">
+      <w:start w:val="1"/>
+      <w:numFmt w:val="bullet"/>
+      <w:lvlText w:val="■"/>
+      <w:lvlJc w:val="left"/>
+      <w:pPr>
+        <w:ind w:left="4320" w:hanging="360"/>
+      </w:pPr>
+      <w:rPr>
+        <w:u w:val="none"/>
+      </w:rPr>
+    </w:lvl>
+    <w:lvl w:ilvl="6">
+      <w:start w:val="1"/>
+      <w:numFmt w:val="bullet"/>
+      <w:lvlText w:val="●"/>
+      <w:lvlJc w:val="left"/>
+      <w:pPr>
+        <w:ind w:left="5040" w:hanging="360"/>
+      </w:pPr>
+      <w:rPr>
+        <w:u w:val="none"/>
+      </w:rPr>
+    </w:lvl>
+    <w:lvl w:ilvl="7">
+      <w:start w:val="1"/>
+      <w:numFmt w:val="bullet"/>
+      <w:lvlText w:val="○"/>
+      <w:lvlJc w:val="left"/>
+      <w:pPr>
+        <w:ind w:left="5760" w:hanging="360"/>
+      </w:pPr>
+      <w:rPr>
+        <w:u w:val="none"/>
+      </w:rPr>
+    </w:lvl>
+    <w:lvl w:ilvl="8">
+      <w:start w:val="1"/>
+      <w:numFmt w:val="bullet"/>
+      <w:lvlText w:val="■"/>
+      <w:lvlJc w:val="left"/>
+      <w:pPr>
+        <w:ind w:left="6480" w:hanging="360"/>
+      </w:pPr>
+      <w:rPr>
+        <w:u w:val="none"/>
+      </w:rPr>
+    </w:lvl>
+  </w:abstractNum>
+  <w:abstractNum w:abstractNumId="2">
+    <w:lvl w:ilvl="0">
+      <w:start w:val="1"/>
       <w:numFmt w:val="decimal"/>
       <w:lvlText w:val="%1."/>
       <w:lvlJc w:val="left"/>
@@ -834,6 +1674,9 @@
   </w:abstractNum>
   <w:num w:numId="1">
     <w:abstractNumId w:val="1"/>
+  </w:num>
+  <w:num w:numId="2">
+    <w:abstractNumId w:val="2"/>
   </w:num>
 </w:numbering>
 </file>

</xml_diff>

<commit_message>
Playtest documentation and some minor documentation updates
</commit_message>
<xml_diff>
--- a/devlogs/cardgame design document.docx
+++ b/devlogs/cardgame design document.docx
@@ -204,7 +204,7 @@
       <w:pPr>
         <w:numPr>
           <w:ilvl w:val="0"/>
-          <w:numId w:val="2"/>
+          <w:numId w:val="3"/>
         </w:numPr>
         <w:ind w:left="720" w:hanging="360"/>
         <w:jc w:val="left"/>
@@ -229,7 +229,7 @@
       <w:pPr>
         <w:numPr>
           <w:ilvl w:val="1"/>
-          <w:numId w:val="2"/>
+          <w:numId w:val="3"/>
         </w:numPr>
         <w:ind w:left="1440" w:hanging="360"/>
         <w:jc w:val="left"/>
@@ -254,7 +254,7 @@
       <w:pPr>
         <w:numPr>
           <w:ilvl w:val="2"/>
-          <w:numId w:val="2"/>
+          <w:numId w:val="3"/>
         </w:numPr>
         <w:ind w:left="2160" w:hanging="360"/>
         <w:jc w:val="left"/>
@@ -279,7 +279,7 @@
       <w:pPr>
         <w:numPr>
           <w:ilvl w:val="1"/>
-          <w:numId w:val="2"/>
+          <w:numId w:val="3"/>
         </w:numPr>
         <w:ind w:left="1440" w:hanging="360"/>
         <w:jc w:val="left"/>
@@ -304,7 +304,7 @@
       <w:pPr>
         <w:numPr>
           <w:ilvl w:val="2"/>
-          <w:numId w:val="2"/>
+          <w:numId w:val="3"/>
         </w:numPr>
         <w:ind w:left="2160" w:hanging="360"/>
         <w:jc w:val="left"/>
@@ -329,7 +329,7 @@
       <w:pPr>
         <w:numPr>
           <w:ilvl w:val="1"/>
-          <w:numId w:val="2"/>
+          <w:numId w:val="3"/>
         </w:numPr>
         <w:ind w:left="1440" w:hanging="360"/>
         <w:jc w:val="left"/>
@@ -354,7 +354,7 @@
       <w:pPr>
         <w:numPr>
           <w:ilvl w:val="2"/>
-          <w:numId w:val="2"/>
+          <w:numId w:val="3"/>
         </w:numPr>
         <w:ind w:left="2160" w:hanging="360"/>
         <w:jc w:val="left"/>
@@ -372,14 +372,14 @@
           <w:szCs w:val="24"/>
           <w:rtl w:val="0"/>
         </w:rPr>
-        <w:t xml:space="preserve">Rush: can swing other creature/monster/minion turn it's played</w:t>
+        <w:t xml:space="preserve">+x/+y: gives x stats</w:t>
       </w:r>
     </w:p>
     <w:p>
       <w:pPr>
         <w:numPr>
           <w:ilvl w:val="2"/>
-          <w:numId w:val="2"/>
+          <w:numId w:val="3"/>
         </w:numPr>
         <w:ind w:left="2160" w:hanging="360"/>
         <w:jc w:val="left"/>
@@ -397,14 +397,14 @@
           <w:szCs w:val="24"/>
           <w:rtl w:val="0"/>
         </w:rPr>
-        <w:t xml:space="preserve">+x/+y: gives x stats</w:t>
+        <w:t xml:space="preserve">Capital: mana</w:t>
       </w:r>
     </w:p>
     <w:p>
       <w:pPr>
         <w:numPr>
           <w:ilvl w:val="2"/>
-          <w:numId w:val="2"/>
+          <w:numId w:val="3"/>
         </w:numPr>
         <w:ind w:left="2160" w:hanging="360"/>
         <w:jc w:val="left"/>
@@ -422,14 +422,14 @@
           <w:szCs w:val="24"/>
           <w:rtl w:val="0"/>
         </w:rPr>
-        <w:t xml:space="preserve">Capital: mana</w:t>
+        <w:t xml:space="preserve">Health</w:t>
       </w:r>
     </w:p>
     <w:p>
       <w:pPr>
         <w:numPr>
           <w:ilvl w:val="2"/>
-          <w:numId w:val="2"/>
+          <w:numId w:val="3"/>
         </w:numPr>
         <w:ind w:left="2160" w:hanging="360"/>
         <w:jc w:val="left"/>
@@ -447,14 +447,14 @@
           <w:szCs w:val="24"/>
           <w:rtl w:val="0"/>
         </w:rPr>
-        <w:t xml:space="preserve">Reputation: health (of CEO?)</w:t>
+        <w:t xml:space="preserve">Attack</w:t>
       </w:r>
     </w:p>
     <w:p>
       <w:pPr>
         <w:numPr>
           <w:ilvl w:val="1"/>
-          <w:numId w:val="2"/>
+          <w:numId w:val="3"/>
         </w:numPr>
         <w:ind w:left="1440" w:hanging="360"/>
         <w:jc w:val="left"/>
@@ -479,7 +479,7 @@
       <w:pPr>
         <w:numPr>
           <w:ilvl w:val="2"/>
-          <w:numId w:val="2"/>
+          <w:numId w:val="3"/>
         </w:numPr>
         <w:ind w:left="2160" w:hanging="360"/>
         <w:jc w:val="left"/>
@@ -498,31 +498,6 @@
           <w:rtl w:val="0"/>
         </w:rPr>
         <w:t xml:space="preserve">Plays based on simple heuristic (total health of followers and self - total health of opponent followers and self = heuristic)</w:t>
-      </w:r>
-    </w:p>
-    <w:p>
-      <w:pPr>
-        <w:numPr>
-          <w:ilvl w:val="1"/>
-          <w:numId w:val="2"/>
-        </w:numPr>
-        <w:ind w:left="1440" w:hanging="360"/>
-        <w:jc w:val="left"/>
-        <w:rPr>
-          <w:rFonts w:ascii="Times New Roman" w:cs="Times New Roman" w:eastAsia="Times New Roman" w:hAnsi="Times New Roman"/>
-          <w:sz w:val="24"/>
-          <w:szCs w:val="24"/>
-          <w:u w:val="none"/>
-        </w:rPr>
-      </w:pPr>
-      <w:r>
-        <w:rPr>
-          <w:rFonts w:ascii="Times New Roman" w:cs="Times New Roman" w:eastAsia="Times New Roman" w:hAnsi="Times New Roman"/>
-          <w:sz w:val="24"/>
-          <w:szCs w:val="24"/>
-          <w:rtl w:val="0"/>
-        </w:rPr>
-        <w:t xml:space="preserve">Draft cards between games</w:t>
       </w:r>
     </w:p>
     <w:p>
@@ -704,6 +679,34 @@
       <w:pPr>
         <w:rPr>
           <w:rFonts w:ascii="Times New Roman" w:cs="Times New Roman" w:eastAsia="Times New Roman" w:hAnsi="Times New Roman"/>
+          <w:sz w:val="24"/>
+          <w:szCs w:val="24"/>
+        </w:rPr>
+      </w:pPr>
+      <w:r>
+        <w:rPr>
+          <w:rtl w:val="0"/>
+        </w:rPr>
+      </w:r>
+    </w:p>
+    <w:p>
+      <w:pPr>
+        <w:rPr>
+          <w:rFonts w:ascii="Times New Roman" w:cs="Times New Roman" w:eastAsia="Times New Roman" w:hAnsi="Times New Roman"/>
+          <w:sz w:val="24"/>
+          <w:szCs w:val="24"/>
+        </w:rPr>
+      </w:pPr>
+      <w:r>
+        <w:rPr>
+          <w:rtl w:val="0"/>
+        </w:rPr>
+      </w:r>
+    </w:p>
+    <w:p>
+      <w:pPr>
+        <w:rPr>
+          <w:rFonts w:ascii="Times New Roman" w:cs="Times New Roman" w:eastAsia="Times New Roman" w:hAnsi="Times New Roman"/>
           <w:sz w:val="36"/>
           <w:szCs w:val="36"/>
           <w:u w:val="single"/>
@@ -790,7 +793,7 @@
           <w:u w:val="single"/>
           <w:rtl w:val="0"/>
         </w:rPr>
-        <w:t xml:space="preserve">Tasks</w:t>
+        <w:t xml:space="preserve">Task Checklist</w:t>
       </w:r>
     </w:p>
     <w:p>
@@ -1054,7 +1057,7 @@
           <w:szCs w:val="24"/>
           <w:rtl w:val="0"/>
         </w:rPr>
-        <w:t xml:space="preserve">Face -TODO</w:t>
+        <w:t xml:space="preserve">Face -Completed</w:t>
       </w:r>
     </w:p>
     <w:p>
@@ -1222,7 +1225,7 @@
           <w:szCs w:val="24"/>
           <w:rtl w:val="0"/>
         </w:rPr>
-        <w:t xml:space="preserve">Followers can hit each other and face -TODO</w:t>
+        <w:t xml:space="preserve">Followers can hit each other and face -Completed</w:t>
       </w:r>
     </w:p>
     <w:p>
@@ -1270,7 +1273,7 @@
           <w:szCs w:val="24"/>
           <w:rtl w:val="0"/>
         </w:rPr>
-        <w:t xml:space="preserve">Hand -TODO</w:t>
+        <w:t xml:space="preserve">Hand -Completed</w:t>
       </w:r>
     </w:p>
     <w:p>
@@ -1294,7 +1297,7 @@
           <w:szCs w:val="24"/>
           <w:rtl w:val="0"/>
         </w:rPr>
-        <w:t xml:space="preserve">Plays actions -TODO</w:t>
+        <w:t xml:space="preserve">Plays actions -Completed</w:t>
       </w:r>
     </w:p>
     <w:p>
@@ -1318,7 +1321,7 @@
           <w:szCs w:val="24"/>
           <w:rtl w:val="0"/>
         </w:rPr>
-        <w:t xml:space="preserve">Heuristic for “best” action -TODO</w:t>
+        <w:t xml:space="preserve">Heuristic for “best” action -Completed</w:t>
       </w:r>
     </w:p>
     <w:p>
@@ -1366,7 +1369,7 @@
           <w:szCs w:val="24"/>
           <w:rtl w:val="0"/>
         </w:rPr>
-        <w:t xml:space="preserve">Game Loop -TODO</w:t>
+        <w:t xml:space="preserve">Game Loop -Completed</w:t>
       </w:r>
     </w:p>
     <w:p>
@@ -1390,7 +1393,7 @@
           <w:szCs w:val="24"/>
           <w:rtl w:val="0"/>
         </w:rPr>
-        <w:t xml:space="preserve">Make many cards -TODO</w:t>
+        <w:t xml:space="preserve">Make many cards -Made some</w:t>
       </w:r>
     </w:p>
     <w:p>
@@ -1414,7 +1417,7 @@
           <w:szCs w:val="24"/>
           <w:rtl w:val="0"/>
         </w:rPr>
-        <w:t xml:space="preserve">Script these cards -TODO</w:t>
+        <w:t xml:space="preserve">Script these cards -Completed</w:t>
       </w:r>
     </w:p>
     <w:p>
@@ -1439,6 +1442,830 @@
           <w:rtl w:val="0"/>
         </w:rPr>
         <w:t xml:space="preserve">Add progression/draft between games -TODO</w:t>
+      </w:r>
+    </w:p>
+    <w:p>
+      <w:pPr>
+        <w:rPr>
+          <w:rFonts w:ascii="Times New Roman" w:cs="Times New Roman" w:eastAsia="Times New Roman" w:hAnsi="Times New Roman"/>
+          <w:sz w:val="24"/>
+          <w:szCs w:val="24"/>
+        </w:rPr>
+      </w:pPr>
+      <w:r>
+        <w:rPr>
+          <w:rtl w:val="0"/>
+        </w:rPr>
+      </w:r>
+    </w:p>
+    <w:p>
+      <w:pPr>
+        <w:rPr>
+          <w:rFonts w:ascii="Times New Roman" w:cs="Times New Roman" w:eastAsia="Times New Roman" w:hAnsi="Times New Roman"/>
+          <w:sz w:val="24"/>
+          <w:szCs w:val="24"/>
+        </w:rPr>
+      </w:pPr>
+      <w:r>
+        <w:rPr>
+          <w:rtl w:val="0"/>
+        </w:rPr>
+      </w:r>
+    </w:p>
+    <w:p>
+      <w:pPr>
+        <w:rPr>
+          <w:rFonts w:ascii="Times New Roman" w:cs="Times New Roman" w:eastAsia="Times New Roman" w:hAnsi="Times New Roman"/>
+          <w:sz w:val="24"/>
+          <w:szCs w:val="24"/>
+        </w:rPr>
+      </w:pPr>
+      <w:r>
+        <w:rPr>
+          <w:rtl w:val="0"/>
+        </w:rPr>
+      </w:r>
+    </w:p>
+    <w:p>
+      <w:pPr>
+        <w:rPr>
+          <w:rFonts w:ascii="Times New Roman" w:cs="Times New Roman" w:eastAsia="Times New Roman" w:hAnsi="Times New Roman"/>
+          <w:sz w:val="24"/>
+          <w:szCs w:val="24"/>
+        </w:rPr>
+      </w:pPr>
+      <w:r>
+        <w:rPr>
+          <w:rtl w:val="0"/>
+        </w:rPr>
+      </w:r>
+    </w:p>
+    <w:p>
+      <w:pPr>
+        <w:rPr>
+          <w:rFonts w:ascii="Times New Roman" w:cs="Times New Roman" w:eastAsia="Times New Roman" w:hAnsi="Times New Roman"/>
+          <w:sz w:val="24"/>
+          <w:szCs w:val="24"/>
+        </w:rPr>
+      </w:pPr>
+      <w:r>
+        <w:rPr>
+          <w:rtl w:val="0"/>
+        </w:rPr>
+      </w:r>
+    </w:p>
+    <w:p>
+      <w:pPr>
+        <w:rPr>
+          <w:rFonts w:ascii="Times New Roman" w:cs="Times New Roman" w:eastAsia="Times New Roman" w:hAnsi="Times New Roman"/>
+          <w:sz w:val="24"/>
+          <w:szCs w:val="24"/>
+        </w:rPr>
+      </w:pPr>
+      <w:r>
+        <w:rPr>
+          <w:rtl w:val="0"/>
+        </w:rPr>
+      </w:r>
+    </w:p>
+    <w:p>
+      <w:pPr>
+        <w:rPr>
+          <w:rFonts w:ascii="Times New Roman" w:cs="Times New Roman" w:eastAsia="Times New Roman" w:hAnsi="Times New Roman"/>
+          <w:sz w:val="24"/>
+          <w:szCs w:val="24"/>
+        </w:rPr>
+      </w:pPr>
+      <w:r>
+        <w:rPr>
+          <w:rtl w:val="0"/>
+        </w:rPr>
+      </w:r>
+    </w:p>
+    <w:p>
+      <w:pPr>
+        <w:rPr>
+          <w:rFonts w:ascii="Times New Roman" w:cs="Times New Roman" w:eastAsia="Times New Roman" w:hAnsi="Times New Roman"/>
+          <w:sz w:val="24"/>
+          <w:szCs w:val="24"/>
+        </w:rPr>
+      </w:pPr>
+      <w:r>
+        <w:rPr>
+          <w:rtl w:val="0"/>
+        </w:rPr>
+      </w:r>
+    </w:p>
+    <w:p>
+      <w:pPr>
+        <w:rPr>
+          <w:rFonts w:ascii="Times New Roman" w:cs="Times New Roman" w:eastAsia="Times New Roman" w:hAnsi="Times New Roman"/>
+          <w:sz w:val="24"/>
+          <w:szCs w:val="24"/>
+        </w:rPr>
+      </w:pPr>
+      <w:r>
+        <w:rPr>
+          <w:rtl w:val="0"/>
+        </w:rPr>
+      </w:r>
+    </w:p>
+    <w:p>
+      <w:pPr>
+        <w:rPr>
+          <w:rFonts w:ascii="Times New Roman" w:cs="Times New Roman" w:eastAsia="Times New Roman" w:hAnsi="Times New Roman"/>
+          <w:sz w:val="24"/>
+          <w:szCs w:val="24"/>
+        </w:rPr>
+      </w:pPr>
+      <w:r>
+        <w:rPr>
+          <w:rtl w:val="0"/>
+        </w:rPr>
+      </w:r>
+    </w:p>
+    <w:p>
+      <w:pPr>
+        <w:rPr>
+          <w:rFonts w:ascii="Times New Roman" w:cs="Times New Roman" w:eastAsia="Times New Roman" w:hAnsi="Times New Roman"/>
+          <w:sz w:val="24"/>
+          <w:szCs w:val="24"/>
+        </w:rPr>
+      </w:pPr>
+      <w:r>
+        <w:rPr>
+          <w:rtl w:val="0"/>
+        </w:rPr>
+      </w:r>
+    </w:p>
+    <w:p>
+      <w:pPr>
+        <w:rPr>
+          <w:rFonts w:ascii="Times New Roman" w:cs="Times New Roman" w:eastAsia="Times New Roman" w:hAnsi="Times New Roman"/>
+          <w:sz w:val="24"/>
+          <w:szCs w:val="24"/>
+        </w:rPr>
+      </w:pPr>
+      <w:r>
+        <w:rPr>
+          <w:rtl w:val="0"/>
+        </w:rPr>
+      </w:r>
+    </w:p>
+    <w:p>
+      <w:pPr>
+        <w:rPr>
+          <w:rFonts w:ascii="Times New Roman" w:cs="Times New Roman" w:eastAsia="Times New Roman" w:hAnsi="Times New Roman"/>
+          <w:sz w:val="36"/>
+          <w:szCs w:val="36"/>
+          <w:u w:val="single"/>
+        </w:rPr>
+      </w:pPr>
+      <w:r>
+        <w:rPr>
+          <w:rFonts w:ascii="Times New Roman" w:cs="Times New Roman" w:eastAsia="Times New Roman" w:hAnsi="Times New Roman"/>
+          <w:sz w:val="36"/>
+          <w:szCs w:val="36"/>
+          <w:u w:val="single"/>
+          <w:rtl w:val="0"/>
+        </w:rPr>
+        <w:t xml:space="preserve">Playtests</w:t>
+      </w:r>
+    </w:p>
+    <w:p>
+      <w:pPr>
+        <w:rPr>
+          <w:rFonts w:ascii="Times New Roman" w:cs="Times New Roman" w:eastAsia="Times New Roman" w:hAnsi="Times New Roman"/>
+          <w:sz w:val="36"/>
+          <w:szCs w:val="36"/>
+          <w:u w:val="single"/>
+        </w:rPr>
+      </w:pPr>
+      <w:r>
+        <w:rPr>
+          <w:rtl w:val="0"/>
+        </w:rPr>
+      </w:r>
+    </w:p>
+    <w:p>
+      <w:pPr>
+        <w:rPr>
+          <w:rFonts w:ascii="Times New Roman" w:cs="Times New Roman" w:eastAsia="Times New Roman" w:hAnsi="Times New Roman"/>
+          <w:sz w:val="36"/>
+          <w:szCs w:val="36"/>
+          <w:u w:val="single"/>
+        </w:rPr>
+      </w:pPr>
+      <w:r>
+        <w:rPr>
+          <w:rFonts w:ascii="Times New Roman" w:cs="Times New Roman" w:eastAsia="Times New Roman" w:hAnsi="Times New Roman"/>
+          <w:sz w:val="36"/>
+          <w:szCs w:val="36"/>
+          <w:u w:val="single"/>
+        </w:rPr>
+        <w:drawing>
+          <wp:inline distB="114300" distT="114300" distL="114300" distR="114300">
+            <wp:extent cx="5943600" cy="1993900"/>
+            <wp:effectExtent b="0" l="0" r="0" t="0"/>
+            <wp:docPr id="7" name="image7.png"/>
+            <a:graphic>
+              <a:graphicData uri="http://schemas.openxmlformats.org/drawingml/2006/picture">
+                <pic:pic>
+                  <pic:nvPicPr>
+                    <pic:cNvPr id="0" name="image7.png"/>
+                    <pic:cNvPicPr preferRelativeResize="0"/>
+                  </pic:nvPicPr>
+                  <pic:blipFill>
+                    <a:blip r:embed="rId6"/>
+                    <a:srcRect b="0" l="0" r="0" t="0"/>
+                    <a:stretch>
+                      <a:fillRect/>
+                    </a:stretch>
+                  </pic:blipFill>
+                  <pic:spPr>
+                    <a:xfrm>
+                      <a:off x="0" y="0"/>
+                      <a:ext cx="5943600" cy="1993900"/>
+                    </a:xfrm>
+                    <a:prstGeom prst="rect"/>
+                    <a:ln/>
+                  </pic:spPr>
+                </pic:pic>
+              </a:graphicData>
+            </a:graphic>
+          </wp:inline>
+        </w:drawing>
+      </w:r>
+      <w:r>
+        <w:rPr>
+          <w:rtl w:val="0"/>
+        </w:rPr>
+      </w:r>
+    </w:p>
+    <w:p>
+      <w:pPr>
+        <w:rPr>
+          <w:rFonts w:ascii="Times New Roman" w:cs="Times New Roman" w:eastAsia="Times New Roman" w:hAnsi="Times New Roman"/>
+          <w:sz w:val="24"/>
+          <w:szCs w:val="24"/>
+        </w:rPr>
+      </w:pPr>
+      <w:r>
+        <w:rPr>
+          <w:rFonts w:ascii="Times New Roman" w:cs="Times New Roman" w:eastAsia="Times New Roman" w:hAnsi="Times New Roman"/>
+          <w:sz w:val="24"/>
+          <w:szCs w:val="24"/>
+          <w:rtl w:val="0"/>
+        </w:rPr>
+        <w:t xml:space="preserve">-From a Friend</w:t>
+      </w:r>
+    </w:p>
+    <w:p>
+      <w:pPr>
+        <w:rPr>
+          <w:rFonts w:ascii="Times New Roman" w:cs="Times New Roman" w:eastAsia="Times New Roman" w:hAnsi="Times New Roman"/>
+          <w:sz w:val="24"/>
+          <w:szCs w:val="24"/>
+        </w:rPr>
+      </w:pPr>
+      <w:r>
+        <w:rPr>
+          <w:rtl w:val="0"/>
+        </w:rPr>
+      </w:r>
+    </w:p>
+    <w:p>
+      <w:pPr>
+        <w:rPr>
+          <w:rFonts w:ascii="Times New Roman" w:cs="Times New Roman" w:eastAsia="Times New Roman" w:hAnsi="Times New Roman"/>
+          <w:sz w:val="24"/>
+          <w:szCs w:val="24"/>
+        </w:rPr>
+      </w:pPr>
+      <w:r>
+        <w:rPr>
+          <w:rFonts w:ascii="Times New Roman" w:cs="Times New Roman" w:eastAsia="Times New Roman" w:hAnsi="Times New Roman"/>
+          <w:sz w:val="24"/>
+          <w:szCs w:val="24"/>
+        </w:rPr>
+        <w:drawing>
+          <wp:inline distB="114300" distT="114300" distL="114300" distR="114300">
+            <wp:extent cx="4362450" cy="495300"/>
+            <wp:effectExtent b="0" l="0" r="0" t="0"/>
+            <wp:docPr id="1" name="image3.png"/>
+            <a:graphic>
+              <a:graphicData uri="http://schemas.openxmlformats.org/drawingml/2006/picture">
+                <pic:pic>
+                  <pic:nvPicPr>
+                    <pic:cNvPr id="0" name="image3.png"/>
+                    <pic:cNvPicPr preferRelativeResize="0"/>
+                  </pic:nvPicPr>
+                  <pic:blipFill>
+                    <a:blip r:embed="rId7"/>
+                    <a:srcRect b="0" l="0" r="0" t="0"/>
+                    <a:stretch>
+                      <a:fillRect/>
+                    </a:stretch>
+                  </pic:blipFill>
+                  <pic:spPr>
+                    <a:xfrm>
+                      <a:off x="0" y="0"/>
+                      <a:ext cx="4362450" cy="495300"/>
+                    </a:xfrm>
+                    <a:prstGeom prst="rect"/>
+                    <a:ln/>
+                  </pic:spPr>
+                </pic:pic>
+              </a:graphicData>
+            </a:graphic>
+          </wp:inline>
+        </w:drawing>
+      </w:r>
+      <w:r>
+        <w:rPr>
+          <w:rtl w:val="0"/>
+        </w:rPr>
+      </w:r>
+    </w:p>
+    <w:p>
+      <w:pPr>
+        <w:rPr>
+          <w:rFonts w:ascii="Times New Roman" w:cs="Times New Roman" w:eastAsia="Times New Roman" w:hAnsi="Times New Roman"/>
+          <w:sz w:val="24"/>
+          <w:szCs w:val="24"/>
+        </w:rPr>
+      </w:pPr>
+      <w:r>
+        <w:rPr>
+          <w:rFonts w:ascii="Times New Roman" w:cs="Times New Roman" w:eastAsia="Times New Roman" w:hAnsi="Times New Roman"/>
+          <w:sz w:val="24"/>
+          <w:szCs w:val="24"/>
+        </w:rPr>
+        <w:drawing>
+          <wp:inline distB="114300" distT="114300" distL="114300" distR="114300">
+            <wp:extent cx="2876550" cy="1247775"/>
+            <wp:effectExtent b="0" l="0" r="0" t="0"/>
+            <wp:docPr id="3" name="image2.png"/>
+            <a:graphic>
+              <a:graphicData uri="http://schemas.openxmlformats.org/drawingml/2006/picture">
+                <pic:pic>
+                  <pic:nvPicPr>
+                    <pic:cNvPr id="0" name="image2.png"/>
+                    <pic:cNvPicPr preferRelativeResize="0"/>
+                  </pic:nvPicPr>
+                  <pic:blipFill>
+                    <a:blip r:embed="rId8"/>
+                    <a:srcRect b="0" l="0" r="0" t="0"/>
+                    <a:stretch>
+                      <a:fillRect/>
+                    </a:stretch>
+                  </pic:blipFill>
+                  <pic:spPr>
+                    <a:xfrm>
+                      <a:off x="0" y="0"/>
+                      <a:ext cx="2876550" cy="1247775"/>
+                    </a:xfrm>
+                    <a:prstGeom prst="rect"/>
+                    <a:ln/>
+                  </pic:spPr>
+                </pic:pic>
+              </a:graphicData>
+            </a:graphic>
+          </wp:inline>
+        </w:drawing>
+      </w:r>
+      <w:r>
+        <w:rPr>
+          <w:rtl w:val="0"/>
+        </w:rPr>
+      </w:r>
+    </w:p>
+    <w:p>
+      <w:pPr>
+        <w:rPr>
+          <w:rFonts w:ascii="Times New Roman" w:cs="Times New Roman" w:eastAsia="Times New Roman" w:hAnsi="Times New Roman"/>
+          <w:sz w:val="24"/>
+          <w:szCs w:val="24"/>
+        </w:rPr>
+      </w:pPr>
+      <w:r>
+        <w:rPr>
+          <w:rFonts w:ascii="Times New Roman" w:cs="Times New Roman" w:eastAsia="Times New Roman" w:hAnsi="Times New Roman"/>
+          <w:sz w:val="24"/>
+          <w:szCs w:val="24"/>
+          <w:rtl w:val="0"/>
+        </w:rPr>
+        <w:t xml:space="preserve">-From my Mother</w:t>
+      </w:r>
+    </w:p>
+    <w:p>
+      <w:pPr>
+        <w:rPr>
+          <w:rFonts w:ascii="Times New Roman" w:cs="Times New Roman" w:eastAsia="Times New Roman" w:hAnsi="Times New Roman"/>
+          <w:sz w:val="24"/>
+          <w:szCs w:val="24"/>
+        </w:rPr>
+      </w:pPr>
+      <w:r>
+        <w:rPr>
+          <w:rtl w:val="0"/>
+        </w:rPr>
+      </w:r>
+    </w:p>
+    <w:p>
+      <w:pPr>
+        <w:rPr>
+          <w:rFonts w:ascii="Times New Roman" w:cs="Times New Roman" w:eastAsia="Times New Roman" w:hAnsi="Times New Roman"/>
+          <w:sz w:val="24"/>
+          <w:szCs w:val="24"/>
+        </w:rPr>
+      </w:pPr>
+      <w:r>
+        <w:rPr>
+          <w:rFonts w:ascii="Times New Roman" w:cs="Times New Roman" w:eastAsia="Times New Roman" w:hAnsi="Times New Roman"/>
+          <w:sz w:val="24"/>
+          <w:szCs w:val="24"/>
+        </w:rPr>
+        <w:drawing>
+          <wp:inline distB="114300" distT="114300" distL="114300" distR="114300">
+            <wp:extent cx="3629025" cy="542925"/>
+            <wp:effectExtent b="0" l="0" r="0" t="0"/>
+            <wp:docPr id="6" name="image1.png"/>
+            <a:graphic>
+              <a:graphicData uri="http://schemas.openxmlformats.org/drawingml/2006/picture">
+                <pic:pic>
+                  <pic:nvPicPr>
+                    <pic:cNvPr id="0" name="image1.png"/>
+                    <pic:cNvPicPr preferRelativeResize="0"/>
+                  </pic:nvPicPr>
+                  <pic:blipFill>
+                    <a:blip r:embed="rId9"/>
+                    <a:srcRect b="0" l="0" r="0" t="0"/>
+                    <a:stretch>
+                      <a:fillRect/>
+                    </a:stretch>
+                  </pic:blipFill>
+                  <pic:spPr>
+                    <a:xfrm>
+                      <a:off x="0" y="0"/>
+                      <a:ext cx="3629025" cy="542925"/>
+                    </a:xfrm>
+                    <a:prstGeom prst="rect"/>
+                    <a:ln/>
+                  </pic:spPr>
+                </pic:pic>
+              </a:graphicData>
+            </a:graphic>
+          </wp:inline>
+        </w:drawing>
+      </w:r>
+      <w:r>
+        <w:rPr>
+          <w:rtl w:val="0"/>
+        </w:rPr>
+      </w:r>
+    </w:p>
+    <w:p>
+      <w:pPr>
+        <w:rPr>
+          <w:rFonts w:ascii="Times New Roman" w:cs="Times New Roman" w:eastAsia="Times New Roman" w:hAnsi="Times New Roman"/>
+          <w:sz w:val="24"/>
+          <w:szCs w:val="24"/>
+        </w:rPr>
+      </w:pPr>
+      <w:r>
+        <w:rPr>
+          <w:rFonts w:ascii="Times New Roman" w:cs="Times New Roman" w:eastAsia="Times New Roman" w:hAnsi="Times New Roman"/>
+          <w:sz w:val="24"/>
+          <w:szCs w:val="24"/>
+        </w:rPr>
+        <w:drawing>
+          <wp:inline distB="114300" distT="114300" distL="114300" distR="114300">
+            <wp:extent cx="4552950" cy="600075"/>
+            <wp:effectExtent b="0" l="0" r="0" t="0"/>
+            <wp:docPr id="2" name="image6.png"/>
+            <a:graphic>
+              <a:graphicData uri="http://schemas.openxmlformats.org/drawingml/2006/picture">
+                <pic:pic>
+                  <pic:nvPicPr>
+                    <pic:cNvPr id="0" name="image6.png"/>
+                    <pic:cNvPicPr preferRelativeResize="0"/>
+                  </pic:nvPicPr>
+                  <pic:blipFill>
+                    <a:blip r:embed="rId10"/>
+                    <a:srcRect b="0" l="0" r="0" t="0"/>
+                    <a:stretch>
+                      <a:fillRect/>
+                    </a:stretch>
+                  </pic:blipFill>
+                  <pic:spPr>
+                    <a:xfrm>
+                      <a:off x="0" y="0"/>
+                      <a:ext cx="4552950" cy="600075"/>
+                    </a:xfrm>
+                    <a:prstGeom prst="rect"/>
+                    <a:ln/>
+                  </pic:spPr>
+                </pic:pic>
+              </a:graphicData>
+            </a:graphic>
+          </wp:inline>
+        </w:drawing>
+      </w:r>
+      <w:r>
+        <w:rPr>
+          <w:rtl w:val="0"/>
+        </w:rPr>
+      </w:r>
+    </w:p>
+    <w:p>
+      <w:pPr>
+        <w:rPr>
+          <w:rFonts w:ascii="Times New Roman" w:cs="Times New Roman" w:eastAsia="Times New Roman" w:hAnsi="Times New Roman"/>
+          <w:sz w:val="24"/>
+          <w:szCs w:val="24"/>
+        </w:rPr>
+      </w:pPr>
+      <w:r>
+        <w:rPr>
+          <w:rFonts w:ascii="Times New Roman" w:cs="Times New Roman" w:eastAsia="Times New Roman" w:hAnsi="Times New Roman"/>
+          <w:sz w:val="24"/>
+          <w:szCs w:val="24"/>
+        </w:rPr>
+        <w:drawing>
+          <wp:inline distB="114300" distT="114300" distL="114300" distR="114300">
+            <wp:extent cx="5943600" cy="863600"/>
+            <wp:effectExtent b="0" l="0" r="0" t="0"/>
+            <wp:docPr id="4" name="image4.png"/>
+            <a:graphic>
+              <a:graphicData uri="http://schemas.openxmlformats.org/drawingml/2006/picture">
+                <pic:pic>
+                  <pic:nvPicPr>
+                    <pic:cNvPr id="0" name="image4.png"/>
+                    <pic:cNvPicPr preferRelativeResize="0"/>
+                  </pic:nvPicPr>
+                  <pic:blipFill>
+                    <a:blip r:embed="rId11"/>
+                    <a:srcRect b="0" l="0" r="0" t="0"/>
+                    <a:stretch>
+                      <a:fillRect/>
+                    </a:stretch>
+                  </pic:blipFill>
+                  <pic:spPr>
+                    <a:xfrm>
+                      <a:off x="0" y="0"/>
+                      <a:ext cx="5943600" cy="863600"/>
+                    </a:xfrm>
+                    <a:prstGeom prst="rect"/>
+                    <a:ln/>
+                  </pic:spPr>
+                </pic:pic>
+              </a:graphicData>
+            </a:graphic>
+          </wp:inline>
+        </w:drawing>
+      </w:r>
+      <w:r>
+        <w:rPr>
+          <w:rtl w:val="0"/>
+        </w:rPr>
+      </w:r>
+    </w:p>
+    <w:p>
+      <w:pPr>
+        <w:rPr>
+          <w:rFonts w:ascii="Times New Roman" w:cs="Times New Roman" w:eastAsia="Times New Roman" w:hAnsi="Times New Roman"/>
+          <w:sz w:val="24"/>
+          <w:szCs w:val="24"/>
+        </w:rPr>
+      </w:pPr>
+      <w:r>
+        <w:rPr>
+          <w:rFonts w:ascii="Times New Roman" w:cs="Times New Roman" w:eastAsia="Times New Roman" w:hAnsi="Times New Roman"/>
+          <w:sz w:val="24"/>
+          <w:szCs w:val="24"/>
+        </w:rPr>
+        <w:drawing>
+          <wp:inline distB="114300" distT="114300" distL="114300" distR="114300">
+            <wp:extent cx="5476875" cy="2857500"/>
+            <wp:effectExtent b="0" l="0" r="0" t="0"/>
+            <wp:docPr id="5" name="image5.png"/>
+            <a:graphic>
+              <a:graphicData uri="http://schemas.openxmlformats.org/drawingml/2006/picture">
+                <pic:pic>
+                  <pic:nvPicPr>
+                    <pic:cNvPr id="0" name="image5.png"/>
+                    <pic:cNvPicPr preferRelativeResize="0"/>
+                  </pic:nvPicPr>
+                  <pic:blipFill>
+                    <a:blip r:embed="rId12"/>
+                    <a:srcRect b="0" l="0" r="0" t="0"/>
+                    <a:stretch>
+                      <a:fillRect/>
+                    </a:stretch>
+                  </pic:blipFill>
+                  <pic:spPr>
+                    <a:xfrm>
+                      <a:off x="0" y="0"/>
+                      <a:ext cx="5476875" cy="2857500"/>
+                    </a:xfrm>
+                    <a:prstGeom prst="rect"/>
+                    <a:ln/>
+                  </pic:spPr>
+                </pic:pic>
+              </a:graphicData>
+            </a:graphic>
+          </wp:inline>
+        </w:drawing>
+      </w:r>
+      <w:r>
+        <w:rPr>
+          <w:rtl w:val="0"/>
+        </w:rPr>
+      </w:r>
+    </w:p>
+    <w:p>
+      <w:pPr>
+        <w:rPr>
+          <w:rFonts w:ascii="Times New Roman" w:cs="Times New Roman" w:eastAsia="Times New Roman" w:hAnsi="Times New Roman"/>
+          <w:sz w:val="24"/>
+          <w:szCs w:val="24"/>
+        </w:rPr>
+      </w:pPr>
+      <w:r>
+        <w:rPr>
+          <w:rFonts w:ascii="Times New Roman" w:cs="Times New Roman" w:eastAsia="Times New Roman" w:hAnsi="Times New Roman"/>
+          <w:sz w:val="24"/>
+          <w:szCs w:val="24"/>
+          <w:rtl w:val="0"/>
+        </w:rPr>
+        <w:t xml:space="preserve">-From my Father</w:t>
+      </w:r>
+    </w:p>
+    <w:p>
+      <w:pPr>
+        <w:rPr>
+          <w:rFonts w:ascii="Times New Roman" w:cs="Times New Roman" w:eastAsia="Times New Roman" w:hAnsi="Times New Roman"/>
+          <w:sz w:val="24"/>
+          <w:szCs w:val="24"/>
+        </w:rPr>
+      </w:pPr>
+      <w:r>
+        <w:rPr>
+          <w:rtl w:val="0"/>
+        </w:rPr>
+      </w:r>
+    </w:p>
+    <w:p>
+      <w:pPr>
+        <w:rPr>
+          <w:rFonts w:ascii="Times New Roman" w:cs="Times New Roman" w:eastAsia="Times New Roman" w:hAnsi="Times New Roman"/>
+          <w:sz w:val="24"/>
+          <w:szCs w:val="24"/>
+        </w:rPr>
+      </w:pPr>
+      <w:r>
+        <w:rPr>
+          <w:rtl w:val="0"/>
+        </w:rPr>
+      </w:r>
+    </w:p>
+    <w:p>
+      <w:pPr>
+        <w:rPr>
+          <w:rFonts w:ascii="Times New Roman" w:cs="Times New Roman" w:eastAsia="Times New Roman" w:hAnsi="Times New Roman"/>
+          <w:sz w:val="24"/>
+          <w:szCs w:val="24"/>
+        </w:rPr>
+      </w:pPr>
+      <w:r>
+        <w:rPr>
+          <w:rtl w:val="0"/>
+        </w:rPr>
+      </w:r>
+    </w:p>
+    <w:p>
+      <w:pPr>
+        <w:pStyle w:val="Title"/>
+        <w:rPr>
+          <w:rFonts w:ascii="Times New Roman" w:cs="Times New Roman" w:eastAsia="Times New Roman" w:hAnsi="Times New Roman"/>
+          <w:sz w:val="32"/>
+          <w:szCs w:val="32"/>
+          <w:u w:val="single"/>
+        </w:rPr>
+      </w:pPr>
+      <w:bookmarkStart w:colFirst="0" w:colLast="0" w:name="_4cx0c2nuj5rl" w:id="0"/>
+      <w:bookmarkEnd w:id="0"/>
+      <w:r>
+        <w:rPr>
+          <w:rFonts w:ascii="Times New Roman" w:cs="Times New Roman" w:eastAsia="Times New Roman" w:hAnsi="Times New Roman"/>
+          <w:sz w:val="32"/>
+          <w:szCs w:val="32"/>
+          <w:u w:val="single"/>
+          <w:rtl w:val="0"/>
+        </w:rPr>
+        <w:t xml:space="preserve">Takeaways</w:t>
+      </w:r>
+    </w:p>
+    <w:p>
+      <w:pPr>
+        <w:numPr>
+          <w:ilvl w:val="0"/>
+          <w:numId w:val="2"/>
+        </w:numPr>
+        <w:ind w:left="720" w:hanging="360"/>
+        <w:rPr>
+          <w:rFonts w:ascii="Times New Roman" w:cs="Times New Roman" w:eastAsia="Times New Roman" w:hAnsi="Times New Roman"/>
+          <w:sz w:val="24"/>
+          <w:szCs w:val="24"/>
+          <w:u w:val="none"/>
+        </w:rPr>
+      </w:pPr>
+      <w:r>
+        <w:rPr>
+          <w:rFonts w:ascii="Times New Roman" w:cs="Times New Roman" w:eastAsia="Times New Roman" w:hAnsi="Times New Roman"/>
+          <w:sz w:val="24"/>
+          <w:szCs w:val="24"/>
+          <w:rtl w:val="0"/>
+        </w:rPr>
+        <w:t xml:space="preserve">Experienced bug with simultaneous removal.</w:t>
+      </w:r>
+    </w:p>
+    <w:p>
+      <w:pPr>
+        <w:numPr>
+          <w:ilvl w:val="0"/>
+          <w:numId w:val="2"/>
+        </w:numPr>
+        <w:ind w:left="720" w:hanging="360"/>
+        <w:rPr>
+          <w:rFonts w:ascii="Times New Roman" w:cs="Times New Roman" w:eastAsia="Times New Roman" w:hAnsi="Times New Roman"/>
+          <w:sz w:val="24"/>
+          <w:szCs w:val="24"/>
+          <w:u w:val="none"/>
+        </w:rPr>
+      </w:pPr>
+      <w:r>
+        <w:rPr>
+          <w:rFonts w:ascii="Times New Roman" w:cs="Times New Roman" w:eastAsia="Times New Roman" w:hAnsi="Times New Roman"/>
+          <w:sz w:val="24"/>
+          <w:szCs w:val="24"/>
+          <w:rtl w:val="0"/>
+        </w:rPr>
+        <w:t xml:space="preserve">No clear tutorial (instructions on itch.io are too brief)</w:t>
+      </w:r>
+    </w:p>
+    <w:p>
+      <w:pPr>
+        <w:numPr>
+          <w:ilvl w:val="0"/>
+          <w:numId w:val="2"/>
+        </w:numPr>
+        <w:ind w:left="720" w:hanging="360"/>
+        <w:rPr>
+          <w:rFonts w:ascii="Times New Roman" w:cs="Times New Roman" w:eastAsia="Times New Roman" w:hAnsi="Times New Roman"/>
+          <w:sz w:val="24"/>
+          <w:szCs w:val="24"/>
+          <w:u w:val="none"/>
+        </w:rPr>
+      </w:pPr>
+      <w:r>
+        <w:rPr>
+          <w:rFonts w:ascii="Times New Roman" w:cs="Times New Roman" w:eastAsia="Times New Roman" w:hAnsi="Times New Roman"/>
+          <w:sz w:val="24"/>
+          <w:szCs w:val="24"/>
+          <w:rtl w:val="0"/>
+        </w:rPr>
+        <w:t xml:space="preserve">Some aspect ratios do not work well</w:t>
+      </w:r>
+    </w:p>
+    <w:p>
+      <w:pPr>
+        <w:numPr>
+          <w:ilvl w:val="0"/>
+          <w:numId w:val="2"/>
+        </w:numPr>
+        <w:ind w:left="720" w:hanging="360"/>
+        <w:rPr>
+          <w:rFonts w:ascii="Times New Roman" w:cs="Times New Roman" w:eastAsia="Times New Roman" w:hAnsi="Times New Roman"/>
+          <w:sz w:val="24"/>
+          <w:szCs w:val="24"/>
+          <w:u w:val="none"/>
+        </w:rPr>
+      </w:pPr>
+      <w:r>
+        <w:rPr>
+          <w:rFonts w:ascii="Times New Roman" w:cs="Times New Roman" w:eastAsia="Times New Roman" w:hAnsi="Times New Roman"/>
+          <w:sz w:val="24"/>
+          <w:szCs w:val="24"/>
+          <w:rtl w:val="0"/>
+        </w:rPr>
+        <w:t xml:space="preserve">Suffers from lack of menus/system controls for quit/restart etc. (lack of time for polish)</w:t>
+      </w:r>
+      <w:r>
+        <w:rPr>
+          <w:rtl w:val="0"/>
+        </w:rPr>
       </w:r>
     </w:p>
     <w:sectPr>
@@ -1565,6 +2392,116 @@
   <w:abstractNum w:abstractNumId="2">
     <w:lvl w:ilvl="0">
       <w:start w:val="1"/>
+      <w:numFmt w:val="bullet"/>
+      <w:lvlText w:val="●"/>
+      <w:lvlJc w:val="left"/>
+      <w:pPr>
+        <w:ind w:left="720" w:hanging="360"/>
+      </w:pPr>
+      <w:rPr>
+        <w:u w:val="none"/>
+      </w:rPr>
+    </w:lvl>
+    <w:lvl w:ilvl="1">
+      <w:start w:val="1"/>
+      <w:numFmt w:val="bullet"/>
+      <w:lvlText w:val="○"/>
+      <w:lvlJc w:val="left"/>
+      <w:pPr>
+        <w:ind w:left="1440" w:hanging="360"/>
+      </w:pPr>
+      <w:rPr>
+        <w:u w:val="none"/>
+      </w:rPr>
+    </w:lvl>
+    <w:lvl w:ilvl="2">
+      <w:start w:val="1"/>
+      <w:numFmt w:val="bullet"/>
+      <w:lvlText w:val="■"/>
+      <w:lvlJc w:val="left"/>
+      <w:pPr>
+        <w:ind w:left="2160" w:hanging="360"/>
+      </w:pPr>
+      <w:rPr>
+        <w:u w:val="none"/>
+      </w:rPr>
+    </w:lvl>
+    <w:lvl w:ilvl="3">
+      <w:start w:val="1"/>
+      <w:numFmt w:val="bullet"/>
+      <w:lvlText w:val="●"/>
+      <w:lvlJc w:val="left"/>
+      <w:pPr>
+        <w:ind w:left="2880" w:hanging="360"/>
+      </w:pPr>
+      <w:rPr>
+        <w:u w:val="none"/>
+      </w:rPr>
+    </w:lvl>
+    <w:lvl w:ilvl="4">
+      <w:start w:val="1"/>
+      <w:numFmt w:val="bullet"/>
+      <w:lvlText w:val="○"/>
+      <w:lvlJc w:val="left"/>
+      <w:pPr>
+        <w:ind w:left="3600" w:hanging="360"/>
+      </w:pPr>
+      <w:rPr>
+        <w:u w:val="none"/>
+      </w:rPr>
+    </w:lvl>
+    <w:lvl w:ilvl="5">
+      <w:start w:val="1"/>
+      <w:numFmt w:val="bullet"/>
+      <w:lvlText w:val="■"/>
+      <w:lvlJc w:val="left"/>
+      <w:pPr>
+        <w:ind w:left="4320" w:hanging="360"/>
+      </w:pPr>
+      <w:rPr>
+        <w:u w:val="none"/>
+      </w:rPr>
+    </w:lvl>
+    <w:lvl w:ilvl="6">
+      <w:start w:val="1"/>
+      <w:numFmt w:val="bullet"/>
+      <w:lvlText w:val="●"/>
+      <w:lvlJc w:val="left"/>
+      <w:pPr>
+        <w:ind w:left="5040" w:hanging="360"/>
+      </w:pPr>
+      <w:rPr>
+        <w:u w:val="none"/>
+      </w:rPr>
+    </w:lvl>
+    <w:lvl w:ilvl="7">
+      <w:start w:val="1"/>
+      <w:numFmt w:val="bullet"/>
+      <w:lvlText w:val="○"/>
+      <w:lvlJc w:val="left"/>
+      <w:pPr>
+        <w:ind w:left="5760" w:hanging="360"/>
+      </w:pPr>
+      <w:rPr>
+        <w:u w:val="none"/>
+      </w:rPr>
+    </w:lvl>
+    <w:lvl w:ilvl="8">
+      <w:start w:val="1"/>
+      <w:numFmt w:val="bullet"/>
+      <w:lvlText w:val="■"/>
+      <w:lvlJc w:val="left"/>
+      <w:pPr>
+        <w:ind w:left="6480" w:hanging="360"/>
+      </w:pPr>
+      <w:rPr>
+        <w:u w:val="none"/>
+      </w:rPr>
+    </w:lvl>
+  </w:abstractNum>
+  <w:abstractNum w:abstractNumId="3">
+    <w:lvl w:ilvl="0">
+      <w:start w:val="1"/>
       <w:numFmt w:val="decimal"/>
       <w:lvlText w:val="%1."/>
       <w:lvlJc w:val="left"/>
@@ -1677,6 +2614,9 @@
   </w:num>
   <w:num w:numId="2">
     <w:abstractNumId w:val="2"/>
+  </w:num>
+  <w:num w:numId="3">
+    <w:abstractNumId w:val="3"/>
   </w:num>
 </w:numbering>
 </file>

</xml_diff>